<commit_message>
fixed information for course
</commit_message>
<xml_diff>
--- a/PowerBIQuickStart.E03/Lab3/Lab 3.docx
+++ b/PowerBIQuickStart.E03/Lab3/Lab 3.docx
@@ -894,7 +894,7 @@
           <w:rFonts w:ascii="Arial" w:hAnsi="Arial" w:cs="Arial"/>
           <w:color w:val="222222"/>
         </w:rPr>
-        <w:object w:dxaOrig="225" w:dyaOrig="225" w14:anchorId="470B56B6">
+        <w:object w:dxaOrig="1440" w:dyaOrig="1440" w14:anchorId="470B56B6">
           <v:shapetype id="_x0000_t75" coordsize="21600,21600" o:spt="75" o:preferrelative="t" path="m@4@5l@4@11@9@11@9@5xe" filled="f" stroked="f">
             <v:stroke joinstyle="miter"/>
             <v:formulas>
@@ -983,7 +983,7 @@
           <w:rFonts w:ascii="Arial" w:eastAsiaTheme="minorHAnsi" w:hAnsi="Arial" w:cs="Arial"/>
           <w:color w:val="222222"/>
         </w:rPr>
-        <w:object w:dxaOrig="225" w:dyaOrig="225" w14:anchorId="190A5617">
+        <w:object w:dxaOrig="1440" w:dyaOrig="1440" w14:anchorId="190A5617">
           <v:shape id="_x0000_i1086" type="#_x0000_t75" style="width:84pt;height:18pt" o:ole="">
             <v:imagedata r:id="rId8" o:title=""/>
           </v:shape>
@@ -2033,24 +2033,24 @@
           <w:color w:val="222222"/>
         </w:rPr>
         <w:lastRenderedPageBreak/>
-        <w:t>In January 2014, what is VanArsdel's sales, from all manufacturers, for Urban category and Moderation segment? (to two decimal places) (Hint: Try hovering on the chart)</w:t>
-      </w:r>
-    </w:p>
-    <w:p>
-      <w:pPr>
-        <w:shd w:val="clear" w:color="auto" w:fill="FFFFFF"/>
-        <w:jc w:val="both"/>
-        <w:rPr>
-          <w:rFonts w:ascii="Arial" w:hAnsi="Arial" w:cs="Arial"/>
-          <w:color w:val="222222"/>
-        </w:rPr>
-      </w:pPr>
-      <w:r>
-        <w:rPr>
-          <w:rFonts w:ascii="Arial" w:hAnsi="Arial" w:cs="Arial"/>
-          <w:color w:val="222222"/>
-        </w:rPr>
-        <w:object w:dxaOrig="225" w:dyaOrig="225" w14:anchorId="2374191A">
+        <w:t>In January 2014, what is sales, from all manufacturers, for Urban category and Moderation segment? (to two decimal places) (Hint: Try hovering on the chart)</w:t>
+      </w:r>
+    </w:p>
+    <w:p>
+      <w:pPr>
+        <w:shd w:val="clear" w:color="auto" w:fill="FFFFFF"/>
+        <w:jc w:val="both"/>
+        <w:rPr>
+          <w:rFonts w:ascii="Arial" w:hAnsi="Arial" w:cs="Arial"/>
+          <w:color w:val="222222"/>
+        </w:rPr>
+      </w:pPr>
+      <w:r>
+        <w:rPr>
+          <w:rFonts w:ascii="Arial" w:hAnsi="Arial" w:cs="Arial"/>
+          <w:color w:val="222222"/>
+        </w:rPr>
+        <w:object w:dxaOrig="1440" w:dyaOrig="1440" w14:anchorId="2374191A">
           <v:shape id="_x0000_i1089" type="#_x0000_t75" style="width:84pt;height:18pt" o:ole="">
             <v:imagedata r:id="rId8" o:title=""/>
           </v:shape>
@@ -2102,24 +2102,24 @@
           <w:rFonts w:ascii="Arial" w:hAnsi="Arial" w:cs="Arial"/>
           <w:color w:val="222222"/>
         </w:rPr>
-        <w:t>In May 2015, what is VanArsdel's sales, from all manufacturers, for Mix category and All Season segment? (to two decimal places) (Hint: Try hovering on the chart)</w:t>
-      </w:r>
-    </w:p>
-    <w:p>
-      <w:pPr>
-        <w:shd w:val="clear" w:color="auto" w:fill="FFFFFF"/>
-        <w:jc w:val="both"/>
-        <w:rPr>
-          <w:rFonts w:ascii="Arial" w:hAnsi="Arial" w:cs="Arial"/>
-          <w:color w:val="222222"/>
-        </w:rPr>
-      </w:pPr>
-      <w:r>
-        <w:rPr>
-          <w:rFonts w:ascii="Arial" w:hAnsi="Arial" w:cs="Arial"/>
-          <w:color w:val="222222"/>
-        </w:rPr>
-        <w:object w:dxaOrig="225" w:dyaOrig="225" w14:anchorId="37F3C06E">
+        <w:t>In May 2015, what is sales, from all manufacturers, for Mix category and All Season segment? (to two decimal places) (Hint: Try hovering on the chart)</w:t>
+      </w:r>
+    </w:p>
+    <w:p>
+      <w:pPr>
+        <w:shd w:val="clear" w:color="auto" w:fill="FFFFFF"/>
+        <w:jc w:val="both"/>
+        <w:rPr>
+          <w:rFonts w:ascii="Arial" w:hAnsi="Arial" w:cs="Arial"/>
+          <w:color w:val="222222"/>
+        </w:rPr>
+      </w:pPr>
+      <w:r>
+        <w:rPr>
+          <w:rFonts w:ascii="Arial" w:hAnsi="Arial" w:cs="Arial"/>
+          <w:color w:val="222222"/>
+        </w:rPr>
+        <w:object w:dxaOrig="1440" w:dyaOrig="1440" w14:anchorId="37F3C06E">
           <v:shape id="_x0000_i1092" type="#_x0000_t75" style="width:84pt;height:18pt" o:ole="">
             <v:imagedata r:id="rId8" o:title=""/>
           </v:shape>
@@ -3489,7 +3489,7 @@
           <w:rFonts w:ascii="Arial" w:hAnsi="Arial" w:cs="Arial"/>
           <w:color w:val="222222"/>
         </w:rPr>
-        <w:object w:dxaOrig="225" w:dyaOrig="225" w14:anchorId="3C957F41">
+        <w:object w:dxaOrig="1440" w:dyaOrig="1440" w14:anchorId="3C957F41">
           <v:shape id="_x0000_i1094" type="#_x0000_t75" style="width:101.4pt;height:18pt" o:ole="">
             <v:imagedata r:id="rId15" o:title=""/>
           </v:shape>
@@ -3566,7 +3566,7 @@
           <w:rFonts w:ascii="Arial" w:hAnsi="Arial" w:cs="Arial"/>
           <w:color w:val="222222"/>
         </w:rPr>
-        <w:object w:dxaOrig="225" w:dyaOrig="225" w14:anchorId="4E3FC4B8">
+        <w:object w:dxaOrig="1440" w:dyaOrig="1440" w14:anchorId="4E3FC4B8">
           <v:shape id="_x0000_i1097" type="#_x0000_t75" style="width:101.4pt;height:18pt" o:ole="">
             <v:imagedata r:id="rId17" o:title=""/>
           </v:shape>
@@ -4554,7 +4554,7 @@
           <w:rFonts w:ascii="Arial" w:hAnsi="Arial" w:cs="Arial"/>
           <w:color w:val="222222"/>
         </w:rPr>
-        <w:object w:dxaOrig="225" w:dyaOrig="225" w14:anchorId="7F6A9417">
+        <w:object w:dxaOrig="1440" w:dyaOrig="1440" w14:anchorId="7F6A9417">
           <v:shape id="_x0000_i1100" type="#_x0000_t75" style="width:18pt;height:15.6pt" o:ole="">
             <v:imagedata r:id="rId20" o:title=""/>
           </v:shape>
@@ -4584,7 +4584,7 @@
           <w:rFonts w:ascii="Arial" w:hAnsi="Arial" w:cs="Arial"/>
           <w:color w:val="222222"/>
         </w:rPr>
-        <w:object w:dxaOrig="225" w:dyaOrig="225" w14:anchorId="36C040F9">
+        <w:object w:dxaOrig="1440" w:dyaOrig="1440" w14:anchorId="36C040F9">
           <v:shape id="_x0000_i1103" type="#_x0000_t75" style="width:18pt;height:15.6pt" o:ole="">
             <v:imagedata r:id="rId22" o:title=""/>
           </v:shape>
@@ -4624,7 +4624,7 @@
           <w:rFonts w:ascii="Arial" w:hAnsi="Arial" w:cs="Arial"/>
           <w:color w:val="222222"/>
         </w:rPr>
-        <w:object w:dxaOrig="225" w:dyaOrig="225" w14:anchorId="08896BCC">
+        <w:object w:dxaOrig="1440" w:dyaOrig="1440" w14:anchorId="08896BCC">
           <v:shape id="_x0000_i1106" type="#_x0000_t75" style="width:18pt;height:15.6pt" o:ole="">
             <v:imagedata r:id="rId22" o:title=""/>
           </v:shape>
@@ -4654,7 +4654,7 @@
           <w:rFonts w:ascii="Arial" w:hAnsi="Arial" w:cs="Arial"/>
           <w:color w:val="222222"/>
         </w:rPr>
-        <w:object w:dxaOrig="225" w:dyaOrig="225" w14:anchorId="1AF934B3">
+        <w:object w:dxaOrig="1440" w:dyaOrig="1440" w14:anchorId="1AF934B3">
           <v:shape id="_x0000_i1109" type="#_x0000_t75" style="width:18pt;height:15.6pt" o:ole="">
             <v:imagedata r:id="rId22" o:title=""/>
           </v:shape>
@@ -4718,7 +4718,7 @@
           <w:rFonts w:ascii="Arial" w:hAnsi="Arial" w:cs="Arial"/>
           <w:color w:val="222222"/>
         </w:rPr>
-        <w:object w:dxaOrig="225" w:dyaOrig="225" w14:anchorId="6567645B">
+        <w:object w:dxaOrig="1440" w:dyaOrig="1440" w14:anchorId="6567645B">
           <v:shape id="_x0000_i1112" type="#_x0000_t75" style="width:18pt;height:15.6pt" o:ole="">
             <v:imagedata r:id="rId20" o:title=""/>
           </v:shape>
@@ -4748,7 +4748,7 @@
           <w:rFonts w:ascii="Arial" w:hAnsi="Arial" w:cs="Arial"/>
           <w:color w:val="222222"/>
         </w:rPr>
-        <w:object w:dxaOrig="225" w:dyaOrig="225" w14:anchorId="4A81F324">
+        <w:object w:dxaOrig="1440" w:dyaOrig="1440" w14:anchorId="4A81F324">
           <v:shape id="_x0000_i1115" type="#_x0000_t75" style="width:18pt;height:15.6pt" o:ole="">
             <v:imagedata r:id="rId22" o:title=""/>
           </v:shape>
@@ -4778,7 +4778,7 @@
           <w:rFonts w:ascii="Arial" w:hAnsi="Arial" w:cs="Arial"/>
           <w:color w:val="222222"/>
         </w:rPr>
-        <w:object w:dxaOrig="225" w:dyaOrig="225" w14:anchorId="76597E1F">
+        <w:object w:dxaOrig="1440" w:dyaOrig="1440" w14:anchorId="76597E1F">
           <v:shape id="_x0000_i1118" type="#_x0000_t75" style="width:18pt;height:15.6pt" o:ole="">
             <v:imagedata r:id="rId22" o:title=""/>
           </v:shape>
@@ -4819,7 +4819,7 @@
           <w:color w:val="222222"/>
         </w:rPr>
         <w:lastRenderedPageBreak/>
-        <w:object w:dxaOrig="225" w:dyaOrig="225" w14:anchorId="6248677E">
+        <w:object w:dxaOrig="1440" w:dyaOrig="1440" w14:anchorId="6248677E">
           <v:shape id="_x0000_i1121" type="#_x0000_t75" style="width:18pt;height:15.6pt" o:ole="">
             <v:imagedata r:id="rId22" o:title=""/>
           </v:shape>
@@ -4881,7 +4881,7 @@
           <w:rFonts w:ascii="Arial" w:hAnsi="Arial" w:cs="Arial"/>
           <w:color w:val="222222"/>
         </w:rPr>
-        <w:object w:dxaOrig="225" w:dyaOrig="225" w14:anchorId="0EB72CE9">
+        <w:object w:dxaOrig="1440" w:dyaOrig="1440" w14:anchorId="0EB72CE9">
           <v:shape id="_x0000_i1124" type="#_x0000_t75" style="width:18pt;height:15.6pt" o:ole="">
             <v:imagedata r:id="rId20" o:title=""/>
           </v:shape>
@@ -4911,7 +4911,7 @@
           <w:rFonts w:ascii="Arial" w:hAnsi="Arial" w:cs="Arial"/>
           <w:color w:val="222222"/>
         </w:rPr>
-        <w:object w:dxaOrig="225" w:dyaOrig="225" w14:anchorId="24429BD8">
+        <w:object w:dxaOrig="1440" w:dyaOrig="1440" w14:anchorId="24429BD8">
           <v:shape id="_x0000_i1127" type="#_x0000_t75" style="width:18pt;height:15.6pt" o:ole="">
             <v:imagedata r:id="rId22" o:title=""/>
           </v:shape>
@@ -4941,7 +4941,7 @@
           <w:rFonts w:ascii="Arial" w:hAnsi="Arial" w:cs="Arial"/>
           <w:color w:val="222222"/>
         </w:rPr>
-        <w:object w:dxaOrig="225" w:dyaOrig="225" w14:anchorId="2A6185F6">
+        <w:object w:dxaOrig="1440" w:dyaOrig="1440" w14:anchorId="2A6185F6">
           <v:shape id="_x0000_i1130" type="#_x0000_t75" style="width:18pt;height:15.6pt" o:ole="">
             <v:imagedata r:id="rId22" o:title=""/>
           </v:shape>
@@ -4981,7 +4981,7 @@
           <w:rFonts w:ascii="Arial" w:hAnsi="Arial" w:cs="Arial"/>
           <w:color w:val="222222"/>
         </w:rPr>
-        <w:object w:dxaOrig="225" w:dyaOrig="225" w14:anchorId="7A5CF5B2">
+        <w:object w:dxaOrig="1440" w:dyaOrig="1440" w14:anchorId="7A5CF5B2">
           <v:shape id="_x0000_i1133" type="#_x0000_t75" style="width:18pt;height:15.6pt" o:ole="">
             <v:imagedata r:id="rId22" o:title=""/>
           </v:shape>
@@ -5830,7 +5830,7 @@
           <w:rFonts w:ascii="Arial" w:hAnsi="Arial" w:cs="Arial"/>
           <w:color w:val="222222"/>
         </w:rPr>
-        <w:object w:dxaOrig="225" w:dyaOrig="225" w14:anchorId="5B4AAADE">
+        <w:object w:dxaOrig="1440" w:dyaOrig="1440" w14:anchorId="5B4AAADE">
           <v:shape id="_x0000_i1136" type="#_x0000_t75" style="width:18pt;height:15.6pt" o:ole="">
             <v:imagedata r:id="rId20" o:title=""/>
           </v:shape>
@@ -5860,7 +5860,7 @@
           <w:rFonts w:ascii="Arial" w:hAnsi="Arial" w:cs="Arial"/>
           <w:color w:val="222222"/>
         </w:rPr>
-        <w:object w:dxaOrig="225" w:dyaOrig="225" w14:anchorId="5A89F491">
+        <w:object w:dxaOrig="1440" w:dyaOrig="1440" w14:anchorId="5A89F491">
           <v:shape id="_x0000_i1139" type="#_x0000_t75" style="width:18pt;height:15.6pt" o:ole="">
             <v:imagedata r:id="rId22" o:title=""/>
           </v:shape>
@@ -5890,7 +5890,7 @@
           <w:rFonts w:ascii="Arial" w:hAnsi="Arial" w:cs="Arial"/>
           <w:color w:val="222222"/>
         </w:rPr>
-        <w:object w:dxaOrig="225" w:dyaOrig="225" w14:anchorId="79784A6B">
+        <w:object w:dxaOrig="1440" w:dyaOrig="1440" w14:anchorId="79784A6B">
           <v:shape id="_x0000_i1142" type="#_x0000_t75" style="width:18pt;height:15.6pt" o:ole="">
             <v:imagedata r:id="rId22" o:title=""/>
           </v:shape>
@@ -5920,7 +5920,7 @@
           <w:rFonts w:ascii="Arial" w:hAnsi="Arial" w:cs="Arial"/>
           <w:color w:val="222222"/>
         </w:rPr>
-        <w:object w:dxaOrig="225" w:dyaOrig="225" w14:anchorId="16CBF2B8">
+        <w:object w:dxaOrig="1440" w:dyaOrig="1440" w14:anchorId="16CBF2B8">
           <v:shape id="_x0000_i1145" type="#_x0000_t75" style="width:18pt;height:15.6pt" o:ole="">
             <v:imagedata r:id="rId22" o:title=""/>
           </v:shape>
@@ -5960,7 +5960,7 @@
           <w:rFonts w:ascii="Arial" w:hAnsi="Arial" w:cs="Arial"/>
           <w:color w:val="222222"/>
         </w:rPr>
-        <w:object w:dxaOrig="225" w:dyaOrig="225" w14:anchorId="292B3C76">
+        <w:object w:dxaOrig="1440" w:dyaOrig="1440" w14:anchorId="292B3C76">
           <v:shape id="_x0000_i1148" type="#_x0000_t75" style="width:18pt;height:15.6pt" o:ole="">
             <v:imagedata r:id="rId22" o:title=""/>
           </v:shape>
@@ -6012,7 +6012,7 @@
           <w:rFonts w:ascii="Arial" w:hAnsi="Arial" w:cs="Arial"/>
           <w:color w:val="222222"/>
         </w:rPr>
-        <w:object w:dxaOrig="225" w:dyaOrig="225" w14:anchorId="7ABB3682">
+        <w:object w:dxaOrig="1440" w:dyaOrig="1440" w14:anchorId="7ABB3682">
           <v:shape id="_x0000_i1151" type="#_x0000_t75" style="width:18pt;height:15.6pt" o:ole="">
             <v:imagedata r:id="rId20" o:title=""/>
           </v:shape>
@@ -6042,7 +6042,7 @@
           <w:rFonts w:ascii="Arial" w:hAnsi="Arial" w:cs="Arial"/>
           <w:color w:val="222222"/>
         </w:rPr>
-        <w:object w:dxaOrig="225" w:dyaOrig="225" w14:anchorId="7B27098A">
+        <w:object w:dxaOrig="1440" w:dyaOrig="1440" w14:anchorId="7B27098A">
           <v:shape id="_x0000_i1154" type="#_x0000_t75" style="width:18pt;height:15.6pt" o:ole="">
             <v:imagedata r:id="rId22" o:title=""/>
           </v:shape>
@@ -6082,7 +6082,7 @@
           <w:rFonts w:ascii="Arial" w:hAnsi="Arial" w:cs="Arial"/>
           <w:color w:val="222222"/>
         </w:rPr>
-        <w:object w:dxaOrig="225" w:dyaOrig="225" w14:anchorId="23A5FE20">
+        <w:object w:dxaOrig="1440" w:dyaOrig="1440" w14:anchorId="23A5FE20">
           <v:shape id="_x0000_i1157" type="#_x0000_t75" style="width:18pt;height:15.6pt" o:ole="">
             <v:imagedata r:id="rId22" o:title=""/>
           </v:shape>
@@ -6112,7 +6112,7 @@
           <w:rFonts w:ascii="Arial" w:hAnsi="Arial" w:cs="Arial"/>
           <w:color w:val="222222"/>
         </w:rPr>
-        <w:object w:dxaOrig="225" w:dyaOrig="225" w14:anchorId="3212E95E">
+        <w:object w:dxaOrig="1440" w:dyaOrig="1440" w14:anchorId="3212E95E">
           <v:shape id="_x0000_i1160" type="#_x0000_t75" style="width:18pt;height:15.6pt" o:ole="">
             <v:imagedata r:id="rId22" o:title=""/>
           </v:shape>
@@ -6142,7 +6142,7 @@
           <w:rFonts w:ascii="Arial" w:hAnsi="Arial" w:cs="Arial"/>
           <w:color w:val="222222"/>
         </w:rPr>
-        <w:object w:dxaOrig="225" w:dyaOrig="225" w14:anchorId="1A8F8987">
+        <w:object w:dxaOrig="1440" w:dyaOrig="1440" w14:anchorId="1A8F8987">
           <v:shape id="_x0000_i1163" type="#_x0000_t75" style="width:18pt;height:15.6pt" o:ole="">
             <v:imagedata r:id="rId22" o:title=""/>
           </v:shape>

</xml_diff>